<commit_message>
add words in September 17th
</commit_message>
<xml_diff>
--- a/readme.docx
+++ b/readme.docx
@@ -96,7 +96,8 @@
     <w:p>
       <w:pPr>
         <w:rPr>
-          <w:rFonts w:hint="eastAsia"/>
+          <w:rFonts w:hint="default" w:eastAsiaTheme="minorEastAsia"/>
+          <w:lang w:val="en-US" w:eastAsia="zh-CN"/>
         </w:rPr>
       </w:pPr>
       <w:r>
@@ -104,6 +105,20 @@
           <w:rFonts w:hint="eastAsia"/>
         </w:rPr>
         <w:t>星期六，又在上课了</w:t>
+      </w:r>
+      <w:r>
+        <w:rPr>
+          <w:rFonts w:hint="eastAsia"/>
+          <w:lang w:eastAsia="zh-CN"/>
+        </w:rPr>
+        <w:t>，</w:t>
+      </w:r>
+      <w:r>
+        <w:rPr>
+          <w:rFonts w:hint="eastAsia"/>
+          <w:lang w:val="en-US" w:eastAsia="zh-CN"/>
+        </w:rPr>
+        <w:t>今天天气不错</w:t>
       </w:r>
       <w:bookmarkStart w:id="0" w:name="_GoBack"/>
       <w:bookmarkEnd w:id="0"/>

</xml_diff>